<commit_message>
Some minor corrections to the report
</commit_message>
<xml_diff>
--- a/Trabalho2/doppelblock.docx
+++ b/Trabalho2/doppelblock.docx
@@ -461,16 +461,34 @@
         <w:rPr>
           <w:lang w:val="pt-PT"/>
         </w:rPr>
-        <w:t>. No estado inicial, a grelha encontra-se vazia, portanto as células da grelha aparecem “vazias”, não tendo nenhum símbolo. No estado final, as células são ocupadas por “0”, que representam os quadrados pretos, ou números de 1 até N-2, que representam os números que estão nas células. Como tal, o domínio das variáveis de decisão vai ser [</w:t>
-      </w:r>
-      <w:proofErr w:type="gramStart"/>
-      <w:r>
-        <w:rPr>
-          <w:lang w:val="pt-PT"/>
-        </w:rPr>
-        <w:t>0,N</w:t>
-      </w:r>
-      <w:proofErr w:type="gramEnd"/>
+        <w:t xml:space="preserve">. No estado inicial, a grelha encontra-se vazia, portanto as células da grelha aparecem “vazias”, não tendo nenhum símbolo. No estado final, as células são ocupadas por “0”, que representam os quadrados pretos, ou números de 1 até </w:t>
+      </w:r>
+      <w:r>
+        <w:rPr>
+          <w:i/>
+          <w:lang w:val="pt-PT"/>
+        </w:rPr>
+        <w:t>N</w:t>
+      </w:r>
+      <w:r>
+        <w:rPr>
+          <w:lang w:val="pt-PT"/>
+        </w:rPr>
+        <w:t>-2, que representam os números que estão nas células. Como tal, o domínio das variáveis de decisão vai ser [0,</w:t>
+      </w:r>
+      <w:r>
+        <w:rPr>
+          <w:lang w:val="pt-PT"/>
+        </w:rPr>
+        <w:t xml:space="preserve"> </w:t>
+      </w:r>
+      <w:r>
+        <w:rPr>
+          <w:i/>
+          <w:lang w:val="pt-PT"/>
+        </w:rPr>
+        <w:t>N</w:t>
+      </w:r>
       <w:r>
         <w:rPr>
           <w:lang w:val="pt-PT"/>
@@ -821,6 +839,13 @@
       <w:proofErr w:type="spellEnd"/>
       <w:r>
         <w:rPr>
+          <w:i/>
+          <w:lang w:val="pt-PT"/>
+        </w:rPr>
+        <w:t>/2</w:t>
+      </w:r>
+      <w:r>
+        <w:rPr>
           <w:lang w:val="pt-PT"/>
         </w:rPr>
         <w:t xml:space="preserve"> cujos argumentos são gerados de acordo com o tamanho da matriz a partir do predicado </w:t>
@@ -984,6 +1009,13 @@
         <w:t>automaton</w:t>
       </w:r>
       <w:proofErr w:type="spellEnd"/>
+      <w:r>
+        <w:rPr>
+          <w:i/>
+          <w:lang w:val="pt-PT"/>
+        </w:rPr>
+        <w:t>/8</w:t>
+      </w:r>
       <w:r>
         <w:rPr>
           <w:lang w:val="pt-PT"/>
@@ -1612,21 +1644,19 @@
         <w:rPr>
           <w:lang w:val="pt-PT"/>
         </w:rPr>
-        <w:t xml:space="preserve">Para gerar puzzles válidos, a nossa abordagem foi escolher 1 puzzle aleatório de uma lista com </w:t>
-      </w:r>
-      <w:proofErr w:type="spellStart"/>
-      <w:r>
-        <w:rPr>
-          <w:lang w:val="pt-PT"/>
-        </w:rPr>
-        <w:t>puzles</w:t>
-      </w:r>
-      <w:proofErr w:type="spellEnd"/>
-      <w:r>
-        <w:rPr>
-          <w:lang w:val="pt-PT"/>
-        </w:rPr>
-        <w:t xml:space="preserve"> válidos. Para criar a lista com puzzles válidos, o predicado </w:t>
+        <w:t>Para gerar puzzles válidos, a nossa abordagem foi escolher 1 aleatório de uma lista com puz</w:t>
+      </w:r>
+      <w:r>
+        <w:rPr>
+          <w:lang w:val="pt-PT"/>
+        </w:rPr>
+        <w:t>z</w:t>
+      </w:r>
+      <w:r>
+        <w:rPr>
+          <w:lang w:val="pt-PT"/>
+        </w:rPr>
+        <w:t xml:space="preserve">les válidos. Para criar a lista com puzzles válidos, o predicado </w:t>
       </w:r>
       <w:proofErr w:type="spellStart"/>
       <w:r>
@@ -1756,6 +1786,7 @@
       <w:proofErr w:type="spellStart"/>
       <w:r>
         <w:rPr>
+          <w:i/>
           <w:lang w:val="pt-PT"/>
         </w:rPr>
         <w:t>flag</w:t>
@@ -24421,7 +24452,7 @@
 </file>
 
 <file path=customXml/itemProps1.xml><?xml version="1.0" encoding="utf-8"?>
-<ds:datastoreItem xmlns:ds="http://schemas.openxmlformats.org/officeDocument/2006/customXml" ds:itemID="{D9C6F7D3-B0E3-4737-A6D7-53E795D75585}">
+<ds:datastoreItem xmlns:ds="http://schemas.openxmlformats.org/officeDocument/2006/customXml" ds:itemID="{84B54BCD-4780-4EB8-8512-D563461CB677}">
   <ds:schemaRefs>
     <ds:schemaRef ds:uri="http://schemas.openxmlformats.org/officeDocument/2006/bibliography"/>
   </ds:schemaRefs>

</xml_diff>